<commit_message>
feat: add various summarize file (lesson 9°-10°-11°)
</commit_message>
<xml_diff>
--- a/Appunti/10° lezione prog II.docx
+++ b/Appunti/10° lezione prog II.docx
@@ -1458,7 +1458,7 @@
           <w14:ligatures w14:val="none"/>
         </w:rPr>
         <w:drawing>
-          <wp:inline distT="0" distB="0" distL="0" distR="0" wp14:anchorId="77789B62" wp14:editId="213D21F9">
+          <wp:inline distT="0" distB="0" distL="0" distR="0" wp14:anchorId="77789B62" wp14:editId="0C160EE1">
             <wp:extent cx="6120130" cy="3403600"/>
             <wp:effectExtent l="0" t="0" r="1270" b="0"/>
             <wp:docPr id="535264478" name="Immagine 3" descr="Immagine che contiene testo, schermata, Carattere, design&#10;&#10;Descrizione generata automaticamente"/>
@@ -1752,7 +1752,7 @@
           <w14:ligatures w14:val="none"/>
         </w:rPr>
         <w:drawing>
-          <wp:inline distT="0" distB="0" distL="0" distR="0" wp14:anchorId="68EDEC72" wp14:editId="160036A5">
+          <wp:inline distT="0" distB="0" distL="0" distR="0" wp14:anchorId="68EDEC72" wp14:editId="083C4B01">
             <wp:extent cx="6120130" cy="3518535"/>
             <wp:effectExtent l="0" t="0" r="1270" b="0"/>
             <wp:docPr id="884450614" name="Immagine 2" descr="Immagine che contiene testo, schermata, Carattere, linea&#10;&#10;Descrizione generata automaticamente"/>
@@ -3023,7 +3023,51 @@
           <w:lang w:eastAsia="it-IT"/>
           <w14:ligatures w14:val="none"/>
         </w:rPr>
-        <w:t>Si compone di due parti:</w:t>
+        <w:t xml:space="preserve">Si compone di </w:t>
+      </w:r>
+      <w:proofErr w:type="gramStart"/>
+      <w:r>
+        <w:rPr>
+          <w:rFonts w:ascii="Comic Sans MS" w:eastAsia="Times New Roman" w:hAnsi="Comic Sans MS" w:cs="Times New Roman"/>
+          <w:color w:val="000000"/>
+          <w:kern w:val="0"/>
+          <w:lang w:eastAsia="it-IT"/>
+          <w14:ligatures w14:val="none"/>
+        </w:rPr>
+        <w:t>d</w:t>
+      </w:r>
+      <w:r>
+        <w:rPr>
+          <w:rFonts w:ascii="Comic Sans MS" w:eastAsia="Times New Roman" w:hAnsi="Comic Sans MS" w:cs="Times New Roman"/>
+          <w:color w:val="000000"/>
+          <w:kern w:val="0"/>
+          <w:lang w:eastAsia="it-IT"/>
+          <w14:ligatures w14:val="none"/>
+        </w:rPr>
+        <w:t xml:space="preserve"> </w:t>
+      </w:r>
+      <w:proofErr w:type="spellStart"/>
+      <w:r>
+        <w:rPr>
+          <w:rFonts w:ascii="Comic Sans MS" w:eastAsia="Times New Roman" w:hAnsi="Comic Sans MS" w:cs="Times New Roman"/>
+          <w:color w:val="000000"/>
+          <w:kern w:val="0"/>
+          <w:lang w:eastAsia="it-IT"/>
+          <w14:ligatures w14:val="none"/>
+        </w:rPr>
+        <w:t>ue</w:t>
+      </w:r>
+      <w:proofErr w:type="spellEnd"/>
+      <w:proofErr w:type="gramEnd"/>
+      <w:r>
+        <w:rPr>
+          <w:rFonts w:ascii="Comic Sans MS" w:eastAsia="Times New Roman" w:hAnsi="Comic Sans MS" w:cs="Times New Roman"/>
+          <w:color w:val="000000"/>
+          <w:kern w:val="0"/>
+          <w:lang w:eastAsia="it-IT"/>
+          <w14:ligatures w14:val="none"/>
+        </w:rPr>
+        <w:t xml:space="preserve"> parti:</w:t>
       </w:r>
     </w:p>
     <w:p>
@@ -3132,12 +3176,16 @@
         <w:jc w:val="center"/>
         <w:rPr>
           <w:rFonts w:ascii="Comic Sans MS" w:hAnsi="Comic Sans MS"/>
+          <w:b/>
+          <w:bCs/>
           <w:color w:val="FF0000"/>
         </w:rPr>
       </w:pPr>
       <w:r>
         <w:rPr>
           <w:rFonts w:ascii="Comic Sans MS" w:hAnsi="Comic Sans MS"/>
+          <w:b/>
+          <w:bCs/>
           <w:color w:val="FF0000"/>
           <w:highlight w:val="yellow"/>
         </w:rPr>
@@ -3149,11 +3197,15 @@
       <w:pPr>
         <w:rPr>
           <w:rFonts w:ascii="Comic Sans MS" w:hAnsi="Comic Sans MS"/>
-        </w:rPr>
-      </w:pPr>
-      <w:r>
-        <w:rPr>
-          <w:rFonts w:ascii="Comic Sans MS" w:hAnsi="Comic Sans MS"/>
+          <w:b/>
+          <w:bCs/>
+        </w:rPr>
+      </w:pPr>
+      <w:r>
+        <w:rPr>
+          <w:rFonts w:ascii="Comic Sans MS" w:hAnsi="Comic Sans MS"/>
+          <w:b/>
+          <w:bCs/>
         </w:rPr>
         <w:t xml:space="preserve">Ne esistono di </w:t>
       </w:r>
@@ -3161,6 +3213,8 @@
       <w:r>
         <w:rPr>
           <w:rFonts w:ascii="Comic Sans MS" w:hAnsi="Comic Sans MS"/>
+          <w:b/>
+          <w:bCs/>
         </w:rPr>
         <w:t>3</w:t>
       </w:r>
@@ -3168,6 +3222,8 @@
       <w:r>
         <w:rPr>
           <w:rFonts w:ascii="Comic Sans MS" w:hAnsi="Comic Sans MS"/>
+          <w:b/>
+          <w:bCs/>
         </w:rPr>
         <w:t xml:space="preserve"> tipi:</w:t>
       </w:r>
@@ -3206,6 +3262,7 @@
           <w:color w:val="00B0F0"/>
         </w:rPr>
       </w:pPr>
+      <w:proofErr w:type="gramStart"/>
       <w:r>
         <w:rPr>
           <w:rFonts w:ascii="Comic Sans MS" w:hAnsi="Comic Sans MS"/>
@@ -3213,7 +3270,35 @@
           <w:bCs/>
           <w:color w:val="00B0F0"/>
         </w:rPr>
-        <w:t xml:space="preserve">Privati(private): </w:t>
+        <w:t>Privati(</w:t>
+      </w:r>
+      <w:proofErr w:type="gramEnd"/>
+      <w:r>
+        <w:rPr>
+          <w:rFonts w:ascii="Comic Sans MS" w:hAnsi="Comic Sans MS"/>
+          <w:b/>
+          <w:bCs/>
+          <w:color w:val="00B0F0"/>
+        </w:rPr>
+        <w:t>private</w:t>
+      </w:r>
+      <w:r>
+        <w:rPr>
+          <w:rFonts w:ascii="Comic Sans MS" w:hAnsi="Comic Sans MS"/>
+          <w:b/>
+          <w:bCs/>
+          <w:color w:val="00B0F0"/>
+        </w:rPr>
+        <w:t>:</w:t>
+      </w:r>
+      <w:r>
+        <w:rPr>
+          <w:rFonts w:ascii="Comic Sans MS" w:hAnsi="Comic Sans MS"/>
+          <w:b/>
+          <w:bCs/>
+          <w:color w:val="00B0F0"/>
+        </w:rPr>
+        <w:t xml:space="preserve">): </w:t>
       </w:r>
       <w:r>
         <w:rPr>
@@ -3237,6 +3322,7 @@
           <w:color w:val="00B0F0"/>
         </w:rPr>
       </w:pPr>
+      <w:proofErr w:type="gramStart"/>
       <w:r>
         <w:rPr>
           <w:rFonts w:ascii="Comic Sans MS" w:hAnsi="Comic Sans MS"/>
@@ -3244,7 +3330,35 @@
           <w:bCs/>
           <w:color w:val="00B0F0"/>
         </w:rPr>
-        <w:t xml:space="preserve">Pubblici(public): </w:t>
+        <w:t>Pubblici(</w:t>
+      </w:r>
+      <w:proofErr w:type="gramEnd"/>
+      <w:r>
+        <w:rPr>
+          <w:rFonts w:ascii="Comic Sans MS" w:hAnsi="Comic Sans MS"/>
+          <w:b/>
+          <w:bCs/>
+          <w:color w:val="00B0F0"/>
+        </w:rPr>
+        <w:t>public</w:t>
+      </w:r>
+      <w:r>
+        <w:rPr>
+          <w:rFonts w:ascii="Comic Sans MS" w:hAnsi="Comic Sans MS"/>
+          <w:b/>
+          <w:bCs/>
+          <w:color w:val="00B0F0"/>
+        </w:rPr>
+        <w:t>:</w:t>
+      </w:r>
+      <w:r>
+        <w:rPr>
+          <w:rFonts w:ascii="Comic Sans MS" w:hAnsi="Comic Sans MS"/>
+          <w:b/>
+          <w:bCs/>
+          <w:color w:val="00B0F0"/>
+        </w:rPr>
+        <w:t xml:space="preserve">): </w:t>
       </w:r>
       <w:r>
         <w:rPr>
@@ -3287,6 +3401,7 @@
           <w:color w:val="00B0F0"/>
         </w:rPr>
       </w:pPr>
+      <w:proofErr w:type="gramStart"/>
       <w:r>
         <w:rPr>
           <w:rFonts w:ascii="Comic Sans MS" w:hAnsi="Comic Sans MS"/>
@@ -3296,7 +3411,7 @@
         </w:rPr>
         <w:t>Protetti(</w:t>
       </w:r>
-      <w:proofErr w:type="spellStart"/>
+      <w:proofErr w:type="gramEnd"/>
       <w:r>
         <w:rPr>
           <w:rFonts w:ascii="Comic Sans MS" w:hAnsi="Comic Sans MS"/>
@@ -3306,7 +3421,6 @@
         </w:rPr>
         <w:t>protected</w:t>
       </w:r>
-      <w:proofErr w:type="spellEnd"/>
       <w:r>
         <w:rPr>
           <w:rFonts w:ascii="Comic Sans MS" w:hAnsi="Comic Sans MS"/>
@@ -3314,6 +3428,15 @@
           <w:bCs/>
           <w:color w:val="00B0F0"/>
         </w:rPr>
+        <w:t>:</w:t>
+      </w:r>
+      <w:r>
+        <w:rPr>
+          <w:rFonts w:ascii="Comic Sans MS" w:hAnsi="Comic Sans MS"/>
+          <w:b/>
+          <w:bCs/>
+          <w:color w:val="00B0F0"/>
+        </w:rPr>
         <w:t xml:space="preserve">): </w:t>
       </w:r>
       <w:r>
@@ -3321,7 +3444,14 @@
           <w:rFonts w:ascii="Comic Sans MS" w:hAnsi="Comic Sans MS"/>
           <w:color w:val="000000" w:themeColor="text1"/>
         </w:rPr>
-        <w:t>I metodi e gli attributi sono visibile nelle classi derivate della stessa.</w:t>
+        <w:t>I metodi e gli attributi sono visibile nelle classi derivate della stessa</w:t>
+      </w:r>
+      <w:r>
+        <w:rPr>
+          <w:rFonts w:ascii="Comic Sans MS" w:hAnsi="Comic Sans MS"/>
+          <w:color w:val="000000" w:themeColor="text1"/>
+        </w:rPr>
+        <w:t xml:space="preserve"> anche nelle classi generatrici o sovra classi</w:t>
       </w:r>
     </w:p>
     <w:p>
@@ -3399,13 +3529,23 @@
           <w:color w:val="FF0000"/>
         </w:rPr>
       </w:pPr>
+      <w:proofErr w:type="spellStart"/>
       <w:r>
         <w:rPr>
           <w:rFonts w:ascii="Comic Sans MS" w:hAnsi="Comic Sans MS"/>
           <w:color w:val="FF0000"/>
           <w:highlight w:val="yellow"/>
         </w:rPr>
-        <w:t xml:space="preserve">Information </w:t>
+        <w:t>Informatin</w:t>
+      </w:r>
+      <w:proofErr w:type="spellEnd"/>
+      <w:r>
+        <w:rPr>
+          <w:rFonts w:ascii="Comic Sans MS" w:hAnsi="Comic Sans MS"/>
+          <w:color w:val="FF0000"/>
+          <w:highlight w:val="yellow"/>
+        </w:rPr>
+        <w:t xml:space="preserve"> </w:t>
       </w:r>
       <w:proofErr w:type="spellStart"/>
       <w:r>
@@ -3517,7 +3657,19 @@
         <w:rPr>
           <w:rFonts w:ascii="Comic Sans MS" w:hAnsi="Comic Sans MS"/>
         </w:rPr>
-        <w:t xml:space="preserve"> sono inseriti nella sezione pubblica, invece, gli attributi (caratteristiche dell’oggetto).</w:t>
+        <w:t xml:space="preserve"> sono inseriti nella sezione pubblica, invece, gli attributi (caratteristiche dell’oggetto)</w:t>
+      </w:r>
+      <w:r>
+        <w:rPr>
+          <w:rFonts w:ascii="Comic Sans MS" w:hAnsi="Comic Sans MS"/>
+        </w:rPr>
+        <w:t xml:space="preserve"> nella sezione privata</w:t>
+      </w:r>
+      <w:r>
+        <w:rPr>
+          <w:rFonts w:ascii="Comic Sans MS" w:hAnsi="Comic Sans MS"/>
+        </w:rPr>
+        <w:t>.</w:t>
       </w:r>
     </w:p>
     <w:p>
@@ -3751,27 +3903,75 @@
           <w:b/>
           <w:bCs/>
         </w:rPr>
-        <w:t xml:space="preserve">incapsulamento ciò vuol dire che all’interno dell’oggetto ci sono metodi e attributi. </w:t>
-      </w:r>
-      <w:r>
-        <w:rPr>
-          <w:rFonts w:ascii="Comic Sans MS" w:hAnsi="Comic Sans MS"/>
+        <w:t xml:space="preserve">incapsulamento ciò vuol dire che all’interno dell’oggetto </w:t>
+      </w:r>
+      <w:r>
+        <w:rPr>
+          <w:rFonts w:ascii="Comic Sans MS" w:hAnsi="Comic Sans MS"/>
+          <w:b/>
+          <w:bCs/>
+        </w:rPr>
+        <w:t>s</w:t>
+      </w:r>
+      <w:r>
+        <w:rPr>
+          <w:rFonts w:ascii="Comic Sans MS" w:hAnsi="Comic Sans MS"/>
+          <w:b/>
+          <w:bCs/>
+        </w:rPr>
+        <w:t xml:space="preserve">i </w:t>
+      </w:r>
+      <w:r>
+        <w:rPr>
+          <w:rFonts w:ascii="Comic Sans MS" w:hAnsi="Comic Sans MS"/>
+          <w:b/>
+          <w:bCs/>
+        </w:rPr>
+        <w:t>hanno</w:t>
+      </w:r>
+      <w:r>
+        <w:rPr>
+          <w:rFonts w:ascii="Comic Sans MS" w:hAnsi="Comic Sans MS"/>
+          <w:b/>
+          <w:bCs/>
+        </w:rPr>
+        <w:t xml:space="preserve"> metodi e attributi. </w:t>
+      </w:r>
+      <w:r>
+        <w:rPr>
+          <w:rFonts w:ascii="Comic Sans MS" w:hAnsi="Comic Sans MS"/>
+          <w:b/>
+          <w:bCs/>
         </w:rPr>
         <w:t xml:space="preserve">Un </w:t>
       </w:r>
-      <w:proofErr w:type="spellStart"/>
-      <w:r>
-        <w:rPr>
-          <w:rFonts w:ascii="Comic Sans MS" w:hAnsi="Comic Sans MS"/>
-        </w:rPr>
-        <w:t>ogetto</w:t>
-      </w:r>
-      <w:proofErr w:type="spellEnd"/>
-      <w:r>
-        <w:rPr>
-          <w:rFonts w:ascii="Comic Sans MS" w:hAnsi="Comic Sans MS"/>
-        </w:rPr>
-        <w:t xml:space="preserve"> si crea con il nome della classe e un identificatore (solitamente si usa il nome della classe in minuscolo). Gli oggetti si possono associare in parte alle </w:t>
+      <w:r>
+        <w:rPr>
+          <w:rFonts w:ascii="Comic Sans MS" w:hAnsi="Comic Sans MS"/>
+          <w:b/>
+          <w:bCs/>
+        </w:rPr>
+        <w:t>oggetto</w:t>
+      </w:r>
+      <w:r>
+        <w:rPr>
+          <w:rFonts w:ascii="Comic Sans MS" w:hAnsi="Comic Sans MS"/>
+        </w:rPr>
+        <w:t xml:space="preserve"> si crea con il </w:t>
+      </w:r>
+      <w:r>
+        <w:rPr>
+          <w:rFonts w:ascii="Comic Sans MS" w:hAnsi="Comic Sans MS"/>
+          <w:b/>
+          <w:bCs/>
+        </w:rPr>
+        <w:t>nome della classe e un identificatore (solitamente si usa il nome della classe in minuscolo)</w:t>
+      </w:r>
+      <w:r>
+        <w:rPr>
+          <w:rFonts w:ascii="Comic Sans MS" w:hAnsi="Comic Sans MS"/>
+        </w:rPr>
+        <w:t xml:space="preserve">. Gli oggetti si possono associare in parte alle </w:t>
       </w:r>
       <w:proofErr w:type="spellStart"/>
       <w:r>
@@ -3932,17 +4132,29 @@
         <w:rPr>
           <w:rFonts w:ascii="Comic Sans MS" w:hAnsi="Comic Sans MS"/>
         </w:rPr>
-        <w:t xml:space="preserve">Possono essere di qualunque tipo </w:t>
+        <w:t xml:space="preserve">Indicano le caratteristiche </w:t>
       </w:r>
       <w:proofErr w:type="gramStart"/>
       <w:r>
         <w:rPr>
           <w:rFonts w:ascii="Comic Sans MS" w:hAnsi="Comic Sans MS"/>
         </w:rPr>
-        <w:t>valido(</w:t>
+        <w:t>dell’ oggetto</w:t>
+      </w:r>
+      <w:proofErr w:type="gramEnd"/>
+      <w:r>
+        <w:rPr>
+          <w:rFonts w:ascii="Comic Sans MS" w:hAnsi="Comic Sans MS"/>
+        </w:rPr>
+        <w:t xml:space="preserve"> e p</w:t>
+      </w:r>
+      <w:r>
+        <w:rPr>
+          <w:rFonts w:ascii="Comic Sans MS" w:hAnsi="Comic Sans MS"/>
+        </w:rPr>
+        <w:t>ossono essere di qualunque tipo valido(</w:t>
       </w:r>
       <w:proofErr w:type="spellStart"/>
-      <w:proofErr w:type="gramEnd"/>
       <w:r>
         <w:rPr>
           <w:rFonts w:ascii="Comic Sans MS" w:hAnsi="Comic Sans MS"/>
@@ -4125,19 +4337,20 @@
         <w:rPr>
           <w:rFonts w:ascii="Comic Sans MS" w:hAnsi="Comic Sans MS"/>
         </w:rPr>
-        <w:t>Si possono definire e definire all’interno della classe.</w:t>
-      </w:r>
-    </w:p>
-    <w:p>
-      <w:pPr>
-        <w:rPr>
-          <w:rFonts w:ascii="Comic Sans MS" w:hAnsi="Comic Sans MS"/>
-        </w:rPr>
-      </w:pPr>
-      <w:r>
-        <w:rPr>
-          <w:rFonts w:ascii="Comic Sans MS" w:hAnsi="Comic Sans MS"/>
-        </w:rPr>
+        <w:t>Si possono definire all’interno della classe.</w:t>
+      </w:r>
+    </w:p>
+    <w:p>
+      <w:pPr>
+        <w:rPr>
+          <w:rFonts w:ascii="Comic Sans MS" w:hAnsi="Comic Sans MS"/>
+        </w:rPr>
+      </w:pPr>
+      <w:r>
+        <w:rPr>
+          <w:rFonts w:ascii="Comic Sans MS" w:hAnsi="Comic Sans MS"/>
+        </w:rPr>
+        <w:lastRenderedPageBreak/>
         <w:t xml:space="preserve">La definizione dei metodi si compone di </w:t>
       </w:r>
       <w:proofErr w:type="gramStart"/>
@@ -4186,7 +4399,6 @@
           <w:bCs/>
           <w:color w:val="00B0F0"/>
         </w:rPr>
-        <w:lastRenderedPageBreak/>
         <w:t xml:space="preserve">Tipo restituito dalla funzione </w:t>
       </w:r>
     </w:p>
@@ -4322,7 +4534,7 @@
           <w:noProof/>
         </w:rPr>
         <w:drawing>
-          <wp:inline distT="0" distB="0" distL="0" distR="0" wp14:anchorId="2CE25D6E" wp14:editId="0F935040">
+          <wp:inline distT="0" distB="0" distL="0" distR="0" wp14:anchorId="2CE25D6E" wp14:editId="67321AD5">
             <wp:extent cx="4281914" cy="2129406"/>
             <wp:effectExtent l="0" t="0" r="0" b="4445"/>
             <wp:docPr id="2080383352" name="Immagine 8" descr="Immagine che contiene testo, schermata, Carattere&#10;&#10;Descrizione generata automaticamente"/>
@@ -4535,6 +4747,7 @@
           <w:color w:val="FF0000"/>
           <w:highlight w:val="yellow"/>
         </w:rPr>
+        <w:lastRenderedPageBreak/>
         <w:t>Quali tipi di metodi ci sono?</w:t>
       </w:r>
     </w:p>
@@ -4557,7 +4770,6 @@
           <w:b/>
           <w:bCs/>
         </w:rPr>
-        <w:lastRenderedPageBreak/>
         <w:t>Costruttori e distruttori:</w:t>
       </w:r>
       <w:r>
@@ -4626,14 +4838,12 @@
         </w:rPr>
         <w:t xml:space="preserve">si utilizzano per permettere di restituire gli attributi privati di una classe </w:t>
       </w:r>
-      <w:proofErr w:type="gramStart"/>
-      <w:r>
-        <w:rPr>
-          <w:rFonts w:ascii="Comic Sans MS" w:hAnsi="Comic Sans MS"/>
-        </w:rPr>
-        <w:t>definita  precedentemente</w:t>
-      </w:r>
-      <w:proofErr w:type="gramEnd"/>
+      <w:r>
+        <w:rPr>
+          <w:rFonts w:ascii="Comic Sans MS" w:hAnsi="Comic Sans MS"/>
+        </w:rPr>
+        <w:t>definita precedentemente</w:t>
+      </w:r>
       <w:r>
         <w:rPr>
           <w:rFonts w:ascii="Comic Sans MS" w:hAnsi="Comic Sans MS"/>
@@ -4676,14 +4886,12 @@
         </w:rPr>
         <w:t xml:space="preserve">si utilizzano per permettere di modificare gli attributi privati di una classe </w:t>
       </w:r>
-      <w:proofErr w:type="gramStart"/>
-      <w:r>
-        <w:rPr>
-          <w:rFonts w:ascii="Comic Sans MS" w:hAnsi="Comic Sans MS"/>
-        </w:rPr>
-        <w:t>definita  precedentemente</w:t>
-      </w:r>
-      <w:proofErr w:type="gramEnd"/>
+      <w:r>
+        <w:rPr>
+          <w:rFonts w:ascii="Comic Sans MS" w:hAnsi="Comic Sans MS"/>
+        </w:rPr>
+        <w:t>definita precedentemente</w:t>
+      </w:r>
       <w:r>
         <w:rPr>
           <w:rFonts w:ascii="Comic Sans MS" w:hAnsi="Comic Sans MS"/>
@@ -5088,7 +5296,6 @@
           <w:color w:val="FF0000"/>
           <w:highlight w:val="yellow"/>
         </w:rPr>
-        <w:lastRenderedPageBreak/>
         <w:t>Come inizializzare gli attributi di un oggetto?</w:t>
       </w:r>
     </w:p>
@@ -5153,7 +5360,7 @@
           <w:noProof/>
         </w:rPr>
         <w:drawing>
-          <wp:inline distT="0" distB="0" distL="0" distR="0" wp14:anchorId="3143FA78" wp14:editId="3FC3955D">
+          <wp:inline distT="0" distB="0" distL="0" distR="0" wp14:anchorId="3143FA78" wp14:editId="3E1C8549">
             <wp:extent cx="4240306" cy="4261424"/>
             <wp:effectExtent l="0" t="0" r="1905" b="6350"/>
             <wp:docPr id="1977331819" name="Immagine 13" descr="Immagine che contiene testo, schermata&#10;&#10;Descrizione generata automaticamente"/>
@@ -5320,7 +5527,6 @@
           <w:lang w:eastAsia="it-IT"/>
           <w14:ligatures w14:val="none"/>
         </w:rPr>
-        <w:lastRenderedPageBreak/>
         <w:t>Puntatori costanti e puntatori a costanti</w:t>
       </w:r>
     </w:p>
@@ -6093,7 +6299,7 @@
           <w14:ligatures w14:val="none"/>
         </w:rPr>
         <w:drawing>
-          <wp:inline distT="0" distB="0" distL="0" distR="0" wp14:anchorId="7E0F984D" wp14:editId="3A53E6A2">
+          <wp:inline distT="0" distB="0" distL="0" distR="0" wp14:anchorId="7E0F984D" wp14:editId="3CE87D52">
             <wp:extent cx="6120130" cy="2361565"/>
             <wp:effectExtent l="0" t="0" r="1270" b="635"/>
             <wp:docPr id="158462671" name="Immagine 1" descr="Immagine che contiene testo, schermata, Carattere, numero&#10;&#10;Descrizione generata automaticamente"/>
@@ -6213,7 +6419,6 @@
           <w:lang w:eastAsia="it-IT"/>
           <w14:ligatures w14:val="none"/>
         </w:rPr>
-        <w:lastRenderedPageBreak/>
         <w:t>Parametri di funzioni costanti</w:t>
       </w:r>
     </w:p>
@@ -6633,7 +6838,6 @@
           <w:color w:val="FF0000"/>
           <w:highlight w:val="yellow"/>
         </w:rPr>
-        <w:lastRenderedPageBreak/>
         <w:t>Metodi statici</w:t>
       </w:r>
     </w:p>
@@ -6688,50 +6892,6 @@
     </w:p>
     <w:p>
       <w:pPr>
-        <w:rPr>
-          <w:rFonts w:ascii="Comic Sans MS" w:hAnsi="Comic Sans MS"/>
-        </w:rPr>
-      </w:pPr>
-      <w:r>
-        <w:rPr>
-          <w:rFonts w:ascii="Comic Sans MS" w:hAnsi="Comic Sans MS"/>
-        </w:rPr>
-        <w:t xml:space="preserve">È associato alla classe ma non </w:t>
-      </w:r>
-      <w:r>
-        <w:rPr>
-          <w:rFonts w:ascii="Comic Sans MS" w:hAnsi="Comic Sans MS"/>
-        </w:rPr>
-        <w:t>all’oggetto ciò</w:t>
-      </w:r>
-      <w:r>
-        <w:rPr>
-          <w:rFonts w:ascii="Comic Sans MS" w:hAnsi="Comic Sans MS"/>
-        </w:rPr>
-        <w:t xml:space="preserve"> vuol dire c</w:t>
-      </w:r>
-      <w:r>
-        <w:rPr>
-          <w:rFonts w:ascii="Comic Sans MS" w:hAnsi="Comic Sans MS"/>
-        </w:rPr>
-        <w:t>he</w:t>
-      </w:r>
-      <w:r>
-        <w:rPr>
-          <w:rFonts w:ascii="Comic Sans MS" w:hAnsi="Comic Sans MS"/>
-        </w:rPr>
-        <w:t xml:space="preserve"> </w:t>
-      </w:r>
-      <w:r>
-        <w:rPr>
-          <w:rFonts w:ascii="Comic Sans MS" w:hAnsi="Comic Sans MS"/>
-        </w:rPr>
-        <w:t>si ha una copia di questo in tutte le istanze che si creano. È possibile invocare questo metodo senza aver creato l’oggetto.</w:t>
-      </w:r>
-    </w:p>
-    <w:p>
-      <w:pPr>
-        <w:jc w:val="center"/>
         <w:rPr>
           <w:rFonts w:ascii="Comic Sans MS" w:hAnsi="Comic Sans MS"/>
           <w:b/>
@@ -6845,7 +7005,7 @@
           <w:noProof/>
         </w:rPr>
         <w:drawing>
-          <wp:inline distT="0" distB="0" distL="0" distR="0" wp14:anchorId="606BDE76" wp14:editId="5EC771AD">
+          <wp:inline distT="0" distB="0" distL="0" distR="0" wp14:anchorId="606BDE76" wp14:editId="163CFDFD">
             <wp:extent cx="5102598" cy="848139"/>
             <wp:effectExtent l="0" t="0" r="3175" b="3175"/>
             <wp:docPr id="556125921" name="Immagine 18" descr="Immagine che contiene testo, Carattere, schermata, bianco&#10;&#10;Descrizione generata automaticamente"/>
@@ -7003,6 +7163,7 @@
       <w:r>
         <w:rPr>
           <w:rFonts w:ascii="Comic Sans MS" w:hAnsi="Comic Sans MS"/>
+          <w:noProof/>
         </w:rPr>
         <w:drawing>
           <wp:inline distT="0" distB="0" distL="0" distR="0" wp14:anchorId="763ADA5F" wp14:editId="37465DEE">
@@ -7051,6 +7212,7 @@
           <w:color w:val="FF0000"/>
         </w:rPr>
       </w:pPr>
+      <w:proofErr w:type="gramStart"/>
       <w:r>
         <w:rPr>
           <w:rFonts w:ascii="Comic Sans MS" w:hAnsi="Comic Sans MS"/>
@@ -7059,7 +7221,48 @@
           <w:color w:val="FF0000"/>
           <w:highlight w:val="yellow"/>
         </w:rPr>
-        <w:t>Over loading dei metodi e degli operatori</w:t>
+        <w:t>Over</w:t>
+      </w:r>
+      <w:r>
+        <w:rPr>
+          <w:rFonts w:ascii="Comic Sans MS" w:hAnsi="Comic Sans MS"/>
+          <w:b/>
+          <w:bCs/>
+          <w:color w:val="FF0000"/>
+          <w:highlight w:val="yellow"/>
+        </w:rPr>
+        <w:t xml:space="preserve"> </w:t>
+      </w:r>
+      <w:r>
+        <w:rPr>
+          <w:rFonts w:ascii="Comic Sans MS" w:hAnsi="Comic Sans MS"/>
+          <w:b/>
+          <w:bCs/>
+          <w:color w:val="FF0000"/>
+          <w:highlight w:val="yellow"/>
+        </w:rPr>
+        <w:t xml:space="preserve"> </w:t>
+      </w:r>
+      <w:r>
+        <w:rPr>
+          <w:rFonts w:ascii="Comic Sans MS" w:hAnsi="Comic Sans MS"/>
+          <w:b/>
+          <w:bCs/>
+          <w:color w:val="FF0000"/>
+          <w:highlight w:val="yellow"/>
+        </w:rPr>
+        <w:t>loading</w:t>
+      </w:r>
+      <w:proofErr w:type="gramEnd"/>
+      <w:r>
+        <w:rPr>
+          <w:rFonts w:ascii="Comic Sans MS" w:hAnsi="Comic Sans MS"/>
+          <w:b/>
+          <w:bCs/>
+          <w:color w:val="FF0000"/>
+          <w:highlight w:val="yellow"/>
+        </w:rPr>
+        <w:t xml:space="preserve"> dei metodi e degli operatori</w:t>
       </w:r>
     </w:p>
     <w:p>
@@ -7140,7 +7343,30 @@
           <w:rFonts w:ascii="Comic Sans MS" w:hAnsi="Comic Sans MS"/>
           <w:color w:val="000000" w:themeColor="text1"/>
         </w:rPr>
-        <w:t xml:space="preserve"> base al numero di token(parametri) </w:t>
+        <w:t xml:space="preserve"> base al numero di to</w:t>
+      </w:r>
+      <w:r>
+        <w:rPr>
+          <w:rFonts w:ascii="Comic Sans MS" w:hAnsi="Comic Sans MS"/>
+          <w:color w:val="000000" w:themeColor="text1"/>
+        </w:rPr>
+        <w:t xml:space="preserve"> </w:t>
+      </w:r>
+      <w:proofErr w:type="spellStart"/>
+      <w:r>
+        <w:rPr>
+          <w:rFonts w:ascii="Comic Sans MS" w:hAnsi="Comic Sans MS"/>
+          <w:color w:val="000000" w:themeColor="text1"/>
+        </w:rPr>
+        <w:t>ken</w:t>
+      </w:r>
+      <w:proofErr w:type="spellEnd"/>
+      <w:r>
+        <w:rPr>
+          <w:rFonts w:ascii="Comic Sans MS" w:hAnsi="Comic Sans MS"/>
+          <w:color w:val="000000" w:themeColor="text1"/>
+        </w:rPr>
+        <w:t xml:space="preserve">(parametri) </w:t>
       </w:r>
       <w:r>
         <w:rPr>
@@ -8995,6 +9221,7 @@
   <w:style w:type="character" w:default="1" w:styleId="Carpredefinitoparagrafo">
     <w:name w:val="Default Paragraph Font"/>
     <w:uiPriority w:val="1"/>
+    <w:semiHidden/>
     <w:unhideWhenUsed/>
   </w:style>
   <w:style w:type="table" w:default="1" w:styleId="Tabellanormale">

</xml_diff>